<commit_message>
Added justification for security design choices
</commit_message>
<xml_diff>
--- a/P2/boilerplate/report.docx
+++ b/P2/boilerplate/report.docx
@@ -4,34 +4,47 @@
   <w:body>
     <w:p>
       <w:pPr>
-        <w:jc w:val="right"/>
-        <w:rPr>
-          <w:sz w:val="22"/>
-          <w:szCs w:val="22"/>
-        </w:rPr>
-      </w:pPr>
-      <w:r>
-        <w:rPr>
-          <w:sz w:val="22"/>
-          <w:szCs w:val="22"/>
-        </w:rPr>
-        <w:t xml:space="preserve">Samiur Rahman (20660512) &amp; Shashank </w:t>
-      </w:r>
-      <w:proofErr w:type="spellStart"/>
-      <w:r>
-        <w:rPr>
-          <w:sz w:val="22"/>
-          <w:szCs w:val="22"/>
-        </w:rPr>
-        <w:t>Kotturi</w:t>
-      </w:r>
-      <w:proofErr w:type="spellEnd"/>
-      <w:r>
-        <w:rPr>
-          <w:sz w:val="22"/>
-          <w:szCs w:val="22"/>
-        </w:rPr>
-        <w:t xml:space="preserve"> (</w:t>
+        <w:rPr>
+          <w:sz w:val="22"/>
+          <w:szCs w:val="22"/>
+        </w:rPr>
+      </w:pPr>
+      <w:r>
+        <w:rPr>
+          <w:rStyle w:val="Heading1Char"/>
+        </w:rPr>
+        <w:t xml:space="preserve">ECE 458 Project </w:t>
+      </w:r>
+      <w:r>
+        <w:rPr>
+          <w:rStyle w:val="Heading1Char"/>
+        </w:rPr>
+        <w:t>2</w:t>
+      </w:r>
+      <w:r>
+        <w:rPr>
+          <w:rStyle w:val="Heading1Char"/>
+        </w:rPr>
+        <w:tab/>
+      </w:r>
+      <w:r>
+        <w:rPr>
+          <w:rStyle w:val="Heading1Char"/>
+        </w:rPr>
+        <w:tab/>
+      </w:r>
+      <w:r>
+        <w:rPr>
+          <w:rStyle w:val="Heading1Char"/>
+        </w:rPr>
+        <w:tab/>
+      </w:r>
+      <w:r>
+        <w:rPr>
+          <w:sz w:val="22"/>
+          <w:szCs w:val="22"/>
+        </w:rPr>
+        <w:t>Samiur Rahman (20660512) &amp; Shashank Kotturi (</w:t>
       </w:r>
       <w:r>
         <w:rPr>
@@ -51,26 +64,13 @@
     </w:p>
     <w:p>
       <w:pPr>
-        <w:jc w:val="right"/>
-        <w:rPr>
-          <w:sz w:val="22"/>
-          <w:szCs w:val="22"/>
-        </w:rPr>
-      </w:pPr>
-      <w:r>
-        <w:rPr>
-          <w:sz w:val="22"/>
-          <w:szCs w:val="22"/>
-        </w:rPr>
-        <w:t>31 July 2020</w:t>
-      </w:r>
-    </w:p>
-    <w:p>
-      <w:pPr>
         <w:pStyle w:val="Heading1"/>
       </w:pPr>
       <w:r>
-        <w:t>Design Workflow</w:t>
+        <w:t xml:space="preserve">Design </w:t>
+      </w:r>
+      <w:r>
+        <w:t>Workflow</w:t>
       </w:r>
     </w:p>
     <w:p>
@@ -113,23 +113,7 @@
           <w:sz w:val="22"/>
           <w:szCs w:val="22"/>
         </w:rPr>
-        <w:t xml:space="preserve">Did the client provide a web session ID (cookie = </w:t>
-      </w:r>
-      <w:proofErr w:type="spellStart"/>
-      <w:r>
-        <w:rPr>
-          <w:sz w:val="22"/>
-          <w:szCs w:val="22"/>
-        </w:rPr>
-        <w:t>webSessionId</w:t>
-      </w:r>
-      <w:proofErr w:type="spellEnd"/>
-      <w:r>
-        <w:rPr>
-          <w:sz w:val="22"/>
-          <w:szCs w:val="22"/>
-        </w:rPr>
-        <w:t>)?</w:t>
+        <w:t>Did the client provide a web session ID (cookie = webSessionId)?</w:t>
       </w:r>
     </w:p>
     <w:p>
@@ -149,23 +133,7 @@
           <w:sz w:val="22"/>
           <w:szCs w:val="22"/>
         </w:rPr>
-        <w:t xml:space="preserve">Yes: perform a query on the </w:t>
-      </w:r>
-      <w:proofErr w:type="spellStart"/>
-      <w:r>
-        <w:rPr>
-          <w:sz w:val="22"/>
-          <w:szCs w:val="22"/>
-        </w:rPr>
-        <w:t>web_session</w:t>
-      </w:r>
-      <w:proofErr w:type="spellEnd"/>
-      <w:r>
-        <w:rPr>
-          <w:sz w:val="22"/>
-          <w:szCs w:val="22"/>
-        </w:rPr>
-        <w:t xml:space="preserve"> tabl</w:t>
+        <w:t>Yes: perform a query on the web_session tabl</w:t>
       </w:r>
       <w:r>
         <w:rPr>
@@ -517,23 +485,7 @@
           <w:sz w:val="22"/>
           <w:szCs w:val="22"/>
         </w:rPr>
-        <w:t xml:space="preserve"> and IP </w:t>
-      </w:r>
-      <w:proofErr w:type="gramStart"/>
-      <w:r>
-        <w:rPr>
-          <w:sz w:val="22"/>
-          <w:szCs w:val="22"/>
-        </w:rPr>
-        <w:t>address :</w:t>
-      </w:r>
-      <w:proofErr w:type="gramEnd"/>
-      <w:r>
-        <w:rPr>
-          <w:sz w:val="22"/>
-          <w:szCs w:val="22"/>
-        </w:rPr>
-        <w:t>:1)?</w:t>
+        <w:t xml:space="preserve"> and IP address ::1)?</w:t>
       </w:r>
     </w:p>
     <w:p>
@@ -574,62 +526,14 @@
           <w:sz w:val="22"/>
           <w:szCs w:val="22"/>
         </w:rPr>
-        <w:t xml:space="preserve"> (</w:t>
-      </w:r>
-      <w:proofErr w:type="spellStart"/>
-      <w:r>
-        <w:rPr>
-          <w:sz w:val="22"/>
-          <w:szCs w:val="22"/>
-        </w:rPr>
-        <w:t>webSessionId</w:t>
-      </w:r>
-      <w:proofErr w:type="spellEnd"/>
-      <w:r>
-        <w:rPr>
-          <w:sz w:val="22"/>
-          <w:szCs w:val="22"/>
-        </w:rPr>
-        <w:t>)</w:t>
-      </w:r>
-      <w:r>
-        <w:rPr>
-          <w:sz w:val="22"/>
-          <w:szCs w:val="22"/>
-        </w:rPr>
-        <w:t xml:space="preserve"> and a record in the </w:t>
-      </w:r>
-      <w:proofErr w:type="spellStart"/>
-      <w:r>
-        <w:rPr>
-          <w:sz w:val="22"/>
-          <w:szCs w:val="22"/>
-        </w:rPr>
-        <w:t>web_session</w:t>
-      </w:r>
-      <w:proofErr w:type="spellEnd"/>
-      <w:r>
-        <w:rPr>
-          <w:sz w:val="22"/>
-          <w:szCs w:val="22"/>
-        </w:rPr>
-        <w:t xml:space="preserve"> table using a 32-byte hexadecimal-encoded string unique identifier (</w:t>
-      </w:r>
-      <w:proofErr w:type="spellStart"/>
-      <w:r>
-        <w:rPr>
-          <w:sz w:val="22"/>
-          <w:szCs w:val="22"/>
-        </w:rPr>
-        <w:t>sessionId</w:t>
-      </w:r>
-      <w:proofErr w:type="spellEnd"/>
-      <w:r>
-        <w:rPr>
-          <w:sz w:val="22"/>
-          <w:szCs w:val="22"/>
-        </w:rPr>
-        <w:t>) generated using a PSRNG, with a lifetime of 12 hours. In the metadata field of the database record, store the client origin and client IP address as a JSON string encoded object.</w:t>
+        <w:t xml:space="preserve"> (webSessionId)</w:t>
+      </w:r>
+      <w:r>
+        <w:rPr>
+          <w:sz w:val="22"/>
+          <w:szCs w:val="22"/>
+        </w:rPr>
+        <w:t xml:space="preserve"> and a record in the web_session table using a 32-byte hexadecimal-encoded string unique identifier (sessionId) generated using a PSRNG, with a lifetime of 12 hours. In the metadata field of the database record, store the client origin and client IP address as a JSON string encoded object.</w:t>
       </w:r>
       <w:r>
         <w:rPr>
@@ -701,7 +605,6 @@
         <w:t>client – client does not have permission.</w:t>
       </w:r>
     </w:p>
-    <w:p/>
     <w:p>
       <w:pPr>
         <w:pStyle w:val="Heading2"/>
@@ -725,7 +628,6 @@
         <w:t>The login workflow is broken down into a two-stage process: Identify and Login. This procedure implements the challenge-response authentication protocol.</w:t>
       </w:r>
     </w:p>
-    <w:p/>
     <w:p>
       <w:pPr>
         <w:pStyle w:val="Heading3"/>
@@ -780,23 +682,7 @@
           <w:sz w:val="22"/>
           <w:szCs w:val="22"/>
         </w:rPr>
-        <w:t xml:space="preserve">Query the </w:t>
-      </w:r>
-      <w:proofErr w:type="spellStart"/>
-      <w:r>
-        <w:rPr>
-          <w:sz w:val="22"/>
-          <w:szCs w:val="22"/>
-        </w:rPr>
-        <w:t>user_login</w:t>
-      </w:r>
-      <w:proofErr w:type="spellEnd"/>
-      <w:r>
-        <w:rPr>
-          <w:sz w:val="22"/>
-          <w:szCs w:val="22"/>
-        </w:rPr>
-        <w:t xml:space="preserve"> table with the username. Is a salt returned?</w:t>
+        <w:t>Query the user_login table with the username. Is a salt returned?</w:t>
       </w:r>
     </w:p>
     <w:p>
@@ -846,7 +732,6 @@
         <w:t>No: an account with that username does not exist. Return failure (HTTP code 404 not found) to the client.</w:t>
       </w:r>
     </w:p>
-    <w:p/>
     <w:p>
       <w:pPr>
         <w:pStyle w:val="Heading3"/>
@@ -927,7 +812,6 @@
           <w:sz w:val="22"/>
           <w:szCs w:val="22"/>
         </w:rPr>
-        <w:lastRenderedPageBreak/>
         <w:t>Encrypt</w:t>
       </w:r>
       <w:r>
@@ -978,6 +862,7 @@
           <w:sz w:val="22"/>
           <w:szCs w:val="22"/>
         </w:rPr>
+        <w:lastRenderedPageBreak/>
         <w:t>The server consequently performs the following:</w:t>
       </w:r>
     </w:p>
@@ -998,23 +883,7 @@
           <w:sz w:val="22"/>
           <w:szCs w:val="22"/>
         </w:rPr>
-        <w:t xml:space="preserve">Retrieve the hashed and salted password as well as the challenge from the joined user x </w:t>
-      </w:r>
-      <w:proofErr w:type="spellStart"/>
-      <w:r>
-        <w:rPr>
-          <w:sz w:val="22"/>
-          <w:szCs w:val="22"/>
-        </w:rPr>
-        <w:t>user_login</w:t>
-      </w:r>
-      <w:proofErr w:type="spellEnd"/>
-      <w:r>
-        <w:rPr>
-          <w:sz w:val="22"/>
-          <w:szCs w:val="22"/>
-        </w:rPr>
-        <w:t xml:space="preserve"> table using the username.</w:t>
+        <w:t>Retrieve the hashed and salted password as well as the challenge from the joined user x user_login table using the username.</w:t>
       </w:r>
     </w:p>
     <w:p>
@@ -1081,23 +950,7 @@
           <w:sz w:val="22"/>
           <w:szCs w:val="22"/>
         </w:rPr>
-        <w:t xml:space="preserve">is there an existing record in the </w:t>
-      </w:r>
-      <w:proofErr w:type="spellStart"/>
-      <w:r>
-        <w:rPr>
-          <w:sz w:val="22"/>
-          <w:szCs w:val="22"/>
-        </w:rPr>
-        <w:t>user_session</w:t>
-      </w:r>
-      <w:proofErr w:type="spellEnd"/>
-      <w:r>
-        <w:rPr>
-          <w:sz w:val="22"/>
-          <w:szCs w:val="22"/>
-        </w:rPr>
-        <w:t xml:space="preserve"> table with the corresponding username?</w:t>
+        <w:t>is there an existing record in the user_session table with corresponding username?</w:t>
       </w:r>
     </w:p>
     <w:p>
@@ -1137,39 +990,42 @@
           <w:sz w:val="22"/>
           <w:szCs w:val="22"/>
         </w:rPr>
-        <w:t>No: create both a cookie (</w:t>
-      </w:r>
-      <w:proofErr w:type="spellStart"/>
-      <w:r>
-        <w:rPr>
-          <w:sz w:val="22"/>
-          <w:szCs w:val="22"/>
-        </w:rPr>
-        <w:t>userSessionId</w:t>
-      </w:r>
-      <w:proofErr w:type="spellEnd"/>
-      <w:r>
-        <w:rPr>
-          <w:sz w:val="22"/>
-          <w:szCs w:val="22"/>
-        </w:rPr>
-        <w:t xml:space="preserve">) and a record in the </w:t>
-      </w:r>
-      <w:proofErr w:type="spellStart"/>
-      <w:r>
-        <w:rPr>
-          <w:sz w:val="22"/>
-          <w:szCs w:val="22"/>
-        </w:rPr>
-        <w:t>user_session</w:t>
-      </w:r>
-      <w:proofErr w:type="spellEnd"/>
-      <w:r>
-        <w:rPr>
-          <w:sz w:val="22"/>
-          <w:szCs w:val="22"/>
-        </w:rPr>
-        <w:t xml:space="preserve"> table using a 32-byte hexadecimal-encoded string unique identifier generated using a PSRNG, with a lifetime of 15 minutes. Return success (HTTP code 200 OK) to the client.</w:t>
+        <w:t xml:space="preserve">No: create both a cookie (userSessionId) and a record in the user_session table using a 32-byte </w:t>
+      </w:r>
+      <w:r>
+        <w:rPr>
+          <w:sz w:val="22"/>
+          <w:szCs w:val="22"/>
+        </w:rPr>
+        <w:t>hex</w:t>
+      </w:r>
+      <w:r>
+        <w:rPr>
+          <w:sz w:val="22"/>
+          <w:szCs w:val="22"/>
+        </w:rPr>
+        <w:t>-encoded string unique identifier generated using a PSRNG, with a lifetime of 15 minutes. Return success (HTTP code 200 OK) to</w:t>
+      </w:r>
+      <w:r>
+        <w:rPr>
+          <w:sz w:val="22"/>
+          <w:szCs w:val="22"/>
+        </w:rPr>
+        <w:t xml:space="preserve"> the</w:t>
+      </w:r>
+      <w:r>
+        <w:rPr>
+          <w:sz w:val="22"/>
+          <w:szCs w:val="22"/>
+        </w:rPr>
+        <w:t xml:space="preserve"> </w:t>
+      </w:r>
+      <w:r>
+        <w:rPr>
+          <w:sz w:val="22"/>
+          <w:szCs w:val="22"/>
+        </w:rPr>
+        <w:t>client.</w:t>
       </w:r>
     </w:p>
     <w:p>
@@ -1192,20 +1048,61 @@
         <w:t xml:space="preserve">No: return failure (HTTP code 401 unauthorized) to the client denoting that the username or password was incorrect. </w:t>
       </w:r>
     </w:p>
-    <w:p/>
-    <w:p>
-      <w:pPr>
-        <w:rPr>
-          <w:sz w:val="22"/>
-          <w:szCs w:val="22"/>
-        </w:rPr>
-      </w:pPr>
-      <w:r>
-        <w:rPr>
-          <w:sz w:val="22"/>
-          <w:szCs w:val="22"/>
-        </w:rPr>
-        <w:t>Once authenticated, the client will store the plaintext password (called master key) in the browser’s session storage.</w:t>
+    <w:p>
+      <w:pPr>
+        <w:rPr>
+          <w:sz w:val="22"/>
+          <w:szCs w:val="22"/>
+        </w:rPr>
+      </w:pPr>
+      <w:r>
+        <w:rPr>
+          <w:sz w:val="22"/>
+          <w:szCs w:val="22"/>
+        </w:rPr>
+        <w:t xml:space="preserve">Once authenticated, client will store plaintext </w:t>
+      </w:r>
+      <w:r>
+        <w:rPr>
+          <w:sz w:val="22"/>
+          <w:szCs w:val="22"/>
+        </w:rPr>
+        <w:t>password</w:t>
+      </w:r>
+      <w:r>
+        <w:rPr>
+          <w:sz w:val="22"/>
+          <w:szCs w:val="22"/>
+        </w:rPr>
+        <w:t xml:space="preserve"> (</w:t>
+      </w:r>
+      <w:r>
+        <w:rPr>
+          <w:sz w:val="22"/>
+          <w:szCs w:val="22"/>
+        </w:rPr>
+        <w:t>aka</w:t>
+      </w:r>
+      <w:r>
+        <w:rPr>
+          <w:sz w:val="22"/>
+          <w:szCs w:val="22"/>
+        </w:rPr>
+        <w:t xml:space="preserve"> master key) in browser</w:t>
+      </w:r>
+      <w:r>
+        <w:rPr>
+          <w:sz w:val="22"/>
+          <w:szCs w:val="22"/>
+        </w:rPr>
+        <w:t>’s</w:t>
+      </w:r>
+      <w:r>
+        <w:rPr>
+          <w:sz w:val="22"/>
+          <w:szCs w:val="22"/>
+        </w:rPr>
+        <w:t xml:space="preserve"> session storage.</w:t>
       </w:r>
     </w:p>
     <w:p>
@@ -1215,6 +1112,9 @@
       <w:r>
         <w:t>Security Vulnerabilities</w:t>
       </w:r>
+      <w:r>
+        <w:t xml:space="preserve"> and Prevention</w:t>
+      </w:r>
     </w:p>
     <w:p>
       <w:pPr>
@@ -1246,7 +1146,6 @@
         <w:t xml:space="preserve">providing a parameterized and reusable SQL querying mechanism that forces developers to write the desired SQL command and the user-provided data separately. Using bind variables, the database engine compiles the query using placeholders, and the user-supplied data is added later. </w:t>
       </w:r>
     </w:p>
-    <w:p/>
     <w:p>
       <w:pPr>
         <w:pStyle w:val="Heading2"/>
@@ -1273,7 +1172,6 @@
         <w:t>Identifying the request source origin from the HTTP request header is a common defense mechanism used to mitigate the risks associated with CSRF. If the request origin is not trusted by the server, the server can block the request regardless of the attacker having possession of data that would otherwise facilitate their access to the server.</w:t>
       </w:r>
     </w:p>
-    <w:p/>
     <w:p>
       <w:pPr>
         <w:pStyle w:val="Heading2"/>
@@ -1294,21 +1192,7 @@
           <w:sz w:val="22"/>
           <w:szCs w:val="22"/>
         </w:rPr>
-        <w:t xml:space="preserve">By encoding the data entered by the client we can prevent the injection of malicious JavaScript code or redirection to third-party sites that consequently gain access to all the data that the webpage’s JavaScript code has access to, such as cookies. Characters such as </w:t>
-      </w:r>
-      <w:r>
-        <w:rPr>
-          <w:sz w:val="22"/>
-          <w:szCs w:val="22"/>
-        </w:rPr>
-        <w:t>&amp;, &lt;, &gt;, ", '</w:t>
-      </w:r>
-      <w:r>
-        <w:rPr>
-          <w:sz w:val="22"/>
-          <w:szCs w:val="22"/>
-        </w:rPr>
-        <w:t xml:space="preserve"> are encoded such that</w:t>
+        <w:t>By encoding the data entered by the client we can prevent the injection of malicious JavaScript code or redirection to third-party sites that consequently gain access to all the data that the webpage’s JavaScript code has access to, such as cookies. Characters such as &amp;, &lt;, &gt;, ", ' are encoded such that</w:t>
       </w:r>
       <w:r>
         <w:rPr>
@@ -1316,6 +1200,344 @@
           <w:szCs w:val="22"/>
         </w:rPr>
         <w:t xml:space="preserve"> this vulnerability is made difficult to exploit.</w:t>
+      </w:r>
+    </w:p>
+    <w:p>
+      <w:pPr>
+        <w:pStyle w:val="Heading2"/>
+      </w:pPr>
+      <w:r>
+        <w:t>Design Choices</w:t>
+      </w:r>
+    </w:p>
+    <w:p>
+      <w:pPr>
+        <w:pStyle w:val="ListParagraph"/>
+        <w:numPr>
+          <w:ilvl w:val="0"/>
+          <w:numId w:val="8"/>
+        </w:numPr>
+      </w:pPr>
+      <w:r>
+        <w:rPr>
+          <w:sz w:val="22"/>
+          <w:szCs w:val="22"/>
+        </w:rPr>
+        <w:t xml:space="preserve">32-byte hexadecimal-encoded string unique identifier </w:t>
+      </w:r>
+      <w:r>
+        <w:rPr>
+          <w:sz w:val="22"/>
+          <w:szCs w:val="22"/>
+        </w:rPr>
+        <w:t xml:space="preserve">for </w:t>
+      </w:r>
+      <w:r>
+        <w:rPr>
+          <w:sz w:val="22"/>
+          <w:szCs w:val="22"/>
+        </w:rPr>
+        <w:t xml:space="preserve">web and user </w:t>
+      </w:r>
+      <w:r>
+        <w:rPr>
+          <w:sz w:val="22"/>
+          <w:szCs w:val="22"/>
+        </w:rPr>
+        <w:t>session</w:t>
+      </w:r>
+      <w:r>
+        <w:rPr>
+          <w:sz w:val="22"/>
+          <w:szCs w:val="22"/>
+        </w:rPr>
+        <w:t xml:space="preserve"> </w:t>
+      </w:r>
+      <w:r>
+        <w:rPr>
+          <w:sz w:val="22"/>
+          <w:szCs w:val="22"/>
+        </w:rPr>
+        <w:t>I</w:t>
+      </w:r>
+      <w:r>
+        <w:rPr>
+          <w:sz w:val="22"/>
+          <w:szCs w:val="22"/>
+        </w:rPr>
+        <w:t>D</w:t>
+      </w:r>
+      <w:r>
+        <w:rPr>
+          <w:sz w:val="22"/>
+          <w:szCs w:val="22"/>
+        </w:rPr>
+        <w:t xml:space="preserve"> is</w:t>
+      </w:r>
+      <w:r>
+        <w:rPr>
+          <w:sz w:val="22"/>
+          <w:szCs w:val="22"/>
+        </w:rPr>
+        <w:t xml:space="preserve"> generated using a PSRNG</w:t>
+      </w:r>
+      <w:r>
+        <w:rPr>
+          <w:sz w:val="22"/>
+          <w:szCs w:val="22"/>
+        </w:rPr>
+        <w:t xml:space="preserve"> </w:t>
+      </w:r>
+      <w:r>
+        <w:rPr>
+          <w:sz w:val="22"/>
+          <w:szCs w:val="22"/>
+        </w:rPr>
+        <w:t>such tha</w:t>
+      </w:r>
+      <w:r>
+        <w:rPr>
+          <w:sz w:val="22"/>
+          <w:szCs w:val="22"/>
+        </w:rPr>
+        <w:t>t each session can be identified by a cryptographically secure number.</w:t>
+      </w:r>
+    </w:p>
+    <w:p>
+      <w:pPr>
+        <w:pStyle w:val="ListParagraph"/>
+        <w:numPr>
+          <w:ilvl w:val="0"/>
+          <w:numId w:val="8"/>
+        </w:numPr>
+      </w:pPr>
+      <w:r>
+        <w:rPr>
+          <w:sz w:val="22"/>
+          <w:szCs w:val="22"/>
+        </w:rPr>
+        <w:t>Web session ID</w:t>
+      </w:r>
+      <w:r>
+        <w:rPr>
+          <w:sz w:val="22"/>
+          <w:szCs w:val="22"/>
+        </w:rPr>
+        <w:t xml:space="preserve"> with lifetime of 12 </w:t>
+      </w:r>
+      <w:r>
+        <w:rPr>
+          <w:sz w:val="22"/>
+          <w:szCs w:val="22"/>
+        </w:rPr>
+        <w:t>hrs</w:t>
+      </w:r>
+      <w:r>
+        <w:rPr>
+          <w:sz w:val="22"/>
+          <w:szCs w:val="22"/>
+        </w:rPr>
+        <w:t xml:space="preserve"> </w:t>
+      </w:r>
+      <w:r>
+        <w:rPr>
+          <w:sz w:val="22"/>
+          <w:szCs w:val="22"/>
+        </w:rPr>
+        <w:t>allows implicit preflight checking for a reasonable time. User session ID with lifetime of 15 mins provides reasonable time for a user to view, add or modify passwords.</w:t>
+      </w:r>
+    </w:p>
+    <w:p>
+      <w:pPr>
+        <w:pStyle w:val="ListParagraph"/>
+        <w:numPr>
+          <w:ilvl w:val="0"/>
+          <w:numId w:val="8"/>
+        </w:numPr>
+      </w:pPr>
+      <w:r>
+        <w:rPr>
+          <w:sz w:val="22"/>
+          <w:szCs w:val="22"/>
+        </w:rPr>
+        <w:t xml:space="preserve">64-byte </w:t>
+      </w:r>
+      <w:r>
+        <w:rPr>
+          <w:sz w:val="22"/>
+          <w:szCs w:val="22"/>
+        </w:rPr>
+        <w:t>hex</w:t>
+      </w:r>
+      <w:r>
+        <w:rPr>
+          <w:sz w:val="22"/>
+          <w:szCs w:val="22"/>
+        </w:rPr>
+        <w:t xml:space="preserve">-encoded challenge </w:t>
+      </w:r>
+      <w:r>
+        <w:rPr>
+          <w:sz w:val="22"/>
+          <w:szCs w:val="22"/>
+        </w:rPr>
+        <w:t>generated using</w:t>
+      </w:r>
+      <w:r>
+        <w:rPr>
+          <w:sz w:val="22"/>
+          <w:szCs w:val="22"/>
+        </w:rPr>
+        <w:t xml:space="preserve"> a PSRNG</w:t>
+      </w:r>
+      <w:r>
+        <w:rPr>
+          <w:sz w:val="22"/>
+          <w:szCs w:val="22"/>
+        </w:rPr>
+        <w:t xml:space="preserve"> </w:t>
+      </w:r>
+      <w:r>
+        <w:rPr>
+          <w:sz w:val="22"/>
+          <w:szCs w:val="22"/>
+        </w:rPr>
+        <w:t>with a lifetime of 10 seconds</w:t>
+      </w:r>
+      <w:r>
+        <w:rPr>
+          <w:sz w:val="22"/>
+          <w:szCs w:val="22"/>
+        </w:rPr>
+        <w:t xml:space="preserve"> in the record provides a cryptographically strong challenge that is virtually impossible to access from the database.</w:t>
+      </w:r>
+    </w:p>
+    <w:p>
+      <w:pPr>
+        <w:pStyle w:val="ListParagraph"/>
+        <w:numPr>
+          <w:ilvl w:val="0"/>
+          <w:numId w:val="8"/>
+        </w:numPr>
+        <w:rPr>
+          <w:sz w:val="22"/>
+          <w:szCs w:val="22"/>
+        </w:rPr>
+      </w:pPr>
+      <w:r>
+        <w:rPr>
+          <w:sz w:val="22"/>
+          <w:szCs w:val="22"/>
+        </w:rPr>
+        <w:t>Generate a 16-byte hexadecimal-encoded initialization vector using a PSRNG.</w:t>
+      </w:r>
+    </w:p>
+    <w:p>
+      <w:pPr>
+        <w:pStyle w:val="ListParagraph"/>
+        <w:numPr>
+          <w:ilvl w:val="0"/>
+          <w:numId w:val="8"/>
+        </w:numPr>
+      </w:pPr>
+      <w:r>
+        <w:rPr>
+          <w:sz w:val="22"/>
+          <w:szCs w:val="22"/>
+        </w:rPr>
+        <w:t>Salted and Hashed password</w:t>
+      </w:r>
+      <w:r>
+        <w:rPr>
+          <w:sz w:val="22"/>
+          <w:szCs w:val="22"/>
+        </w:rPr>
+        <w:t xml:space="preserve"> -&gt; AES-256-CBC</w:t>
+      </w:r>
+      <w:r>
+        <w:rPr>
+          <w:sz w:val="22"/>
+          <w:szCs w:val="22"/>
+        </w:rPr>
+        <w:t xml:space="preserve"> </w:t>
+      </w:r>
+      <w:r>
+        <w:rPr>
+          <w:sz w:val="22"/>
+          <w:szCs w:val="22"/>
+        </w:rPr>
+        <w:t xml:space="preserve">encryption </w:t>
+      </w:r>
+      <w:r>
+        <w:rPr>
+          <w:sz w:val="22"/>
+          <w:szCs w:val="22"/>
+        </w:rPr>
+        <w:t>with 32 byte salt</w:t>
+      </w:r>
+      <w:r>
+        <w:rPr>
+          <w:sz w:val="22"/>
+          <w:szCs w:val="22"/>
+        </w:rPr>
+        <w:t xml:space="preserve"> and </w:t>
+      </w:r>
+      <w:r>
+        <w:rPr>
+          <w:sz w:val="22"/>
+          <w:szCs w:val="22"/>
+        </w:rPr>
+        <w:t>16-</w:t>
+      </w:r>
+      <w:r>
+        <w:rPr>
+          <w:sz w:val="22"/>
+          <w:szCs w:val="22"/>
+        </w:rPr>
+        <w:t xml:space="preserve">byte </w:t>
+      </w:r>
+      <w:r>
+        <w:rPr>
+          <w:sz w:val="22"/>
+          <w:szCs w:val="22"/>
+        </w:rPr>
+        <w:t xml:space="preserve">hex </w:t>
+      </w:r>
+      <w:r>
+        <w:rPr>
+          <w:sz w:val="22"/>
+          <w:szCs w:val="22"/>
+        </w:rPr>
+        <w:t>IV</w:t>
+      </w:r>
+      <w:r>
+        <w:rPr>
+          <w:sz w:val="22"/>
+          <w:szCs w:val="22"/>
+        </w:rPr>
+        <w:t xml:space="preserve"> from a PSRNG such that password space is 2</w:t>
+      </w:r>
+      <w:r>
+        <w:rPr>
+          <w:sz w:val="22"/>
+          <w:szCs w:val="22"/>
+          <w:vertAlign w:val="superscript"/>
+        </w:rPr>
+        <w:t>32</w:t>
+      </w:r>
+      <w:r>
+        <w:rPr>
+          <w:sz w:val="22"/>
+          <w:szCs w:val="22"/>
+        </w:rPr>
+        <w:t xml:space="preserve"> characters</w:t>
+      </w:r>
+      <w:r>
+        <w:rPr>
+          <w:sz w:val="22"/>
+          <w:szCs w:val="22"/>
+        </w:rPr>
+        <w:t xml:space="preserve"> assuming the password is known.</w:t>
       </w:r>
     </w:p>
     <w:sectPr>
@@ -1331,6 +1553,119 @@
 <file path=word/numbering.xml><?xml version="1.0" encoding="utf-8"?>
 <w:numbering xmlns:wpc="http://schemas.microsoft.com/office/word/2010/wordprocessingCanvas" xmlns:cx="http://schemas.microsoft.com/office/drawing/2014/chartex" xmlns:cx1="http://schemas.microsoft.com/office/drawing/2015/9/8/chartex" xmlns:cx2="http://schemas.microsoft.com/office/drawing/2015/10/21/chartex" xmlns:cx3="http://schemas.microsoft.com/office/drawing/2016/5/9/chartex" xmlns:cx4="http://schemas.microsoft.com/office/drawing/2016/5/10/chartex" xmlns:cx5="http://schemas.microsoft.com/office/drawing/2016/5/11/chartex" xmlns:cx6="http://schemas.microsoft.com/office/drawing/2016/5/12/chartex" xmlns:cx7="http://schemas.microsoft.com/office/drawing/2016/5/13/chartex" xmlns:cx8="http://schemas.microsoft.com/office/drawing/2016/5/14/chartex" xmlns:mc="http://schemas.openxmlformats.org/markup-compatibility/2006" xmlns:aink="http://schemas.microsoft.com/office/drawing/2016/ink" xmlns:am3d="http://schemas.microsoft.com/office/drawing/2017/model3d" xmlns:o="urn:schemas-microsoft-com:office:office" xmlns:r="http://schemas.openxmlformats.org/officeDocument/2006/relationships" xmlns:m="http://schemas.openxmlformats.org/officeDocument/2006/math" xmlns:v="urn:schemas-microsoft-com:vml" xmlns:wp14="http://schemas.microsoft.com/office/word/2010/wordprocessingDrawing" xmlns:wp="http://schemas.openxmlformats.org/drawingml/2006/wordprocessingDrawing" xmlns:w10="urn:schemas-microsoft-com:office:word" xmlns:w="http://schemas.openxmlformats.org/wordprocessingml/2006/main" xmlns:w14="http://schemas.microsoft.com/office/word/2010/wordml" xmlns:w15="http://schemas.microsoft.com/office/word/2012/wordml" xmlns:w16cex="http://schemas.microsoft.com/office/word/2018/wordml/cex" xmlns:w16cid="http://schemas.microsoft.com/office/word/2016/wordml/cid" xmlns:w16="http://schemas.microsoft.com/office/word/2018/wordml" xmlns:w16se="http://schemas.microsoft.com/office/word/2015/wordml/symex" xmlns:wpg="http://schemas.microsoft.com/office/word/2010/wordprocessingGroup" xmlns:wpi="http://schemas.microsoft.com/office/word/2010/wordprocessingInk" xmlns:wne="http://schemas.microsoft.com/office/word/2006/wordml" xmlns:wps="http://schemas.microsoft.com/office/word/2010/wordprocessingShape" mc:Ignorable="w14 w15 w16se w16cid w16 w16cex wp14">
   <w:abstractNum w:abstractNumId="0" w15:restartNumberingAfterBreak="0">
+    <w:nsid w:val="16667094"/>
+    <w:multiLevelType w:val="hybridMultilevel"/>
+    <w:tmpl w:val="77C43C4E"/>
+    <w:lvl w:ilvl="0" w:tplc="10090001">
+      <w:start w:val="1"/>
+      <w:numFmt w:val="bullet"/>
+      <w:lvlText w:val=""/>
+      <w:lvlJc w:val="left"/>
+      <w:pPr>
+        <w:ind w:left="720" w:hanging="360"/>
+      </w:pPr>
+      <w:rPr>
+        <w:rFonts w:ascii="Symbol" w:hAnsi="Symbol" w:hint="default"/>
+      </w:rPr>
+    </w:lvl>
+    <w:lvl w:ilvl="1" w:tplc="10090003" w:tentative="1">
+      <w:start w:val="1"/>
+      <w:numFmt w:val="bullet"/>
+      <w:lvlText w:val="o"/>
+      <w:lvlJc w:val="left"/>
+      <w:pPr>
+        <w:ind w:left="1440" w:hanging="360"/>
+      </w:pPr>
+      <w:rPr>
+        <w:rFonts w:ascii="Courier New" w:hAnsi="Courier New" w:cs="Courier New" w:hint="default"/>
+      </w:rPr>
+    </w:lvl>
+    <w:lvl w:ilvl="2" w:tplc="10090005" w:tentative="1">
+      <w:start w:val="1"/>
+      <w:numFmt w:val="bullet"/>
+      <w:lvlText w:val=""/>
+      <w:lvlJc w:val="left"/>
+      <w:pPr>
+        <w:ind w:left="2160" w:hanging="360"/>
+      </w:pPr>
+      <w:rPr>
+        <w:rFonts w:ascii="Wingdings" w:hAnsi="Wingdings" w:hint="default"/>
+      </w:rPr>
+    </w:lvl>
+    <w:lvl w:ilvl="3" w:tplc="10090001" w:tentative="1">
+      <w:start w:val="1"/>
+      <w:numFmt w:val="bullet"/>
+      <w:lvlText w:val=""/>
+      <w:lvlJc w:val="left"/>
+      <w:pPr>
+        <w:ind w:left="2880" w:hanging="360"/>
+      </w:pPr>
+      <w:rPr>
+        <w:rFonts w:ascii="Symbol" w:hAnsi="Symbol" w:hint="default"/>
+      </w:rPr>
+    </w:lvl>
+    <w:lvl w:ilvl="4" w:tplc="10090003" w:tentative="1">
+      <w:start w:val="1"/>
+      <w:numFmt w:val="bullet"/>
+      <w:lvlText w:val="o"/>
+      <w:lvlJc w:val="left"/>
+      <w:pPr>
+        <w:ind w:left="3600" w:hanging="360"/>
+      </w:pPr>
+      <w:rPr>
+        <w:rFonts w:ascii="Courier New" w:hAnsi="Courier New" w:cs="Courier New" w:hint="default"/>
+      </w:rPr>
+    </w:lvl>
+    <w:lvl w:ilvl="5" w:tplc="10090005" w:tentative="1">
+      <w:start w:val="1"/>
+      <w:numFmt w:val="bullet"/>
+      <w:lvlText w:val=""/>
+      <w:lvlJc w:val="left"/>
+      <w:pPr>
+        <w:ind w:left="4320" w:hanging="360"/>
+      </w:pPr>
+      <w:rPr>
+        <w:rFonts w:ascii="Wingdings" w:hAnsi="Wingdings" w:hint="default"/>
+      </w:rPr>
+    </w:lvl>
+    <w:lvl w:ilvl="6" w:tplc="10090001" w:tentative="1">
+      <w:start w:val="1"/>
+      <w:numFmt w:val="bullet"/>
+      <w:lvlText w:val=""/>
+      <w:lvlJc w:val="left"/>
+      <w:pPr>
+        <w:ind w:left="5040" w:hanging="360"/>
+      </w:pPr>
+      <w:rPr>
+        <w:rFonts w:ascii="Symbol" w:hAnsi="Symbol" w:hint="default"/>
+      </w:rPr>
+    </w:lvl>
+    <w:lvl w:ilvl="7" w:tplc="10090003" w:tentative="1">
+      <w:start w:val="1"/>
+      <w:numFmt w:val="bullet"/>
+      <w:lvlText w:val="o"/>
+      <w:lvlJc w:val="left"/>
+      <w:pPr>
+        <w:ind w:left="5760" w:hanging="360"/>
+      </w:pPr>
+      <w:rPr>
+        <w:rFonts w:ascii="Courier New" w:hAnsi="Courier New" w:cs="Courier New" w:hint="default"/>
+      </w:rPr>
+    </w:lvl>
+    <w:lvl w:ilvl="8" w:tplc="10090005" w:tentative="1">
+      <w:start w:val="1"/>
+      <w:numFmt w:val="bullet"/>
+      <w:lvlText w:val=""/>
+      <w:lvlJc w:val="left"/>
+      <w:pPr>
+        <w:ind w:left="6480" w:hanging="360"/>
+      </w:pPr>
+      <w:rPr>
+        <w:rFonts w:ascii="Wingdings" w:hAnsi="Wingdings" w:hint="default"/>
+      </w:rPr>
+    </w:lvl>
+  </w:abstractNum>
+  <w:abstractNum w:abstractNumId="1" w15:restartNumberingAfterBreak="0">
     <w:nsid w:val="17E14B60"/>
     <w:multiLevelType w:val="hybridMultilevel"/>
     <w:tmpl w:val="5C58F2C2"/>
@@ -1443,7 +1778,7 @@
       </w:rPr>
     </w:lvl>
   </w:abstractNum>
-  <w:abstractNum w:abstractNumId="1" w15:restartNumberingAfterBreak="0">
+  <w:abstractNum w:abstractNumId="2" w15:restartNumberingAfterBreak="0">
     <w:nsid w:val="27965215"/>
     <w:multiLevelType w:val="hybridMultilevel"/>
     <w:tmpl w:val="509E4BC6"/>
@@ -1529,7 +1864,7 @@
       </w:pPr>
     </w:lvl>
   </w:abstractNum>
-  <w:abstractNum w:abstractNumId="2" w15:restartNumberingAfterBreak="0">
+  <w:abstractNum w:abstractNumId="3" w15:restartNumberingAfterBreak="0">
     <w:nsid w:val="3F9865A4"/>
     <w:multiLevelType w:val="hybridMultilevel"/>
     <w:tmpl w:val="7974DF42"/>
@@ -1642,7 +1977,7 @@
       </w:rPr>
     </w:lvl>
   </w:abstractNum>
-  <w:abstractNum w:abstractNumId="3" w15:restartNumberingAfterBreak="0">
+  <w:abstractNum w:abstractNumId="4" w15:restartNumberingAfterBreak="0">
     <w:nsid w:val="4D922BD4"/>
     <w:multiLevelType w:val="hybridMultilevel"/>
     <w:tmpl w:val="576A0222"/>
@@ -1755,7 +2090,7 @@
       </w:rPr>
     </w:lvl>
   </w:abstractNum>
-  <w:abstractNum w:abstractNumId="4" w15:restartNumberingAfterBreak="0">
+  <w:abstractNum w:abstractNumId="5" w15:restartNumberingAfterBreak="0">
     <w:nsid w:val="649037B8"/>
     <w:multiLevelType w:val="hybridMultilevel"/>
     <w:tmpl w:val="7F24EF46"/>
@@ -1868,7 +2203,7 @@
       </w:rPr>
     </w:lvl>
   </w:abstractNum>
-  <w:abstractNum w:abstractNumId="5" w15:restartNumberingAfterBreak="0">
+  <w:abstractNum w:abstractNumId="6" w15:restartNumberingAfterBreak="0">
     <w:nsid w:val="6DC157FE"/>
     <w:multiLevelType w:val="hybridMultilevel"/>
     <w:tmpl w:val="E1B8D486"/>
@@ -1981,7 +2316,7 @@
       </w:rPr>
     </w:lvl>
   </w:abstractNum>
-  <w:abstractNum w:abstractNumId="6" w15:restartNumberingAfterBreak="0">
+  <w:abstractNum w:abstractNumId="7" w15:restartNumberingAfterBreak="0">
     <w:nsid w:val="77524CAA"/>
     <w:multiLevelType w:val="hybridMultilevel"/>
     <w:tmpl w:val="AB320FA4"/>
@@ -2095,25 +2430,28 @@
     </w:lvl>
   </w:abstractNum>
   <w:num w:numId="1">
+    <w:abstractNumId w:val="3"/>
+  </w:num>
+  <w:num w:numId="2">
+    <w:abstractNumId w:val="5"/>
+  </w:num>
+  <w:num w:numId="3">
+    <w:abstractNumId w:val="1"/>
+  </w:num>
+  <w:num w:numId="4">
     <w:abstractNumId w:val="2"/>
   </w:num>
-  <w:num w:numId="2">
+  <w:num w:numId="5">
+    <w:abstractNumId w:val="6"/>
+  </w:num>
+  <w:num w:numId="6">
+    <w:abstractNumId w:val="7"/>
+  </w:num>
+  <w:num w:numId="7">
     <w:abstractNumId w:val="4"/>
   </w:num>
-  <w:num w:numId="3">
+  <w:num w:numId="8">
     <w:abstractNumId w:val="0"/>
-  </w:num>
-  <w:num w:numId="4">
-    <w:abstractNumId w:val="1"/>
-  </w:num>
-  <w:num w:numId="5">
-    <w:abstractNumId w:val="5"/>
-  </w:num>
-  <w:num w:numId="6">
-    <w:abstractNumId w:val="6"/>
-  </w:num>
-  <w:num w:numId="7">
-    <w:abstractNumId w:val="3"/>
   </w:num>
 </w:numbering>
 </file>
@@ -2518,7 +2856,7 @@
     <w:link w:val="Heading1Char"/>
     <w:uiPriority w:val="9"/>
     <w:qFormat/>
-    <w:rsid w:val="00861949"/>
+    <w:rsid w:val="000961E0"/>
     <w:pPr>
       <w:keepNext/>
       <w:keepLines/>
@@ -2528,8 +2866,8 @@
     <w:rPr>
       <w:rFonts w:asciiTheme="majorHAnsi" w:eastAsiaTheme="majorEastAsia" w:hAnsiTheme="majorHAnsi" w:cstheme="majorBidi"/>
       <w:color w:val="2F5496" w:themeColor="accent1" w:themeShade="BF"/>
-      <w:sz w:val="32"/>
-      <w:szCs w:val="32"/>
+      <w:sz w:val="28"/>
+      <w:szCs w:val="28"/>
     </w:rPr>
   </w:style>
   <w:style w:type="paragraph" w:styleId="Heading2">
@@ -2540,7 +2878,7 @@
     <w:uiPriority w:val="9"/>
     <w:unhideWhenUsed/>
     <w:qFormat/>
-    <w:rsid w:val="007B4245"/>
+    <w:rsid w:val="000961E0"/>
     <w:pPr>
       <w:keepNext/>
       <w:keepLines/>
@@ -2550,8 +2888,6 @@
     <w:rPr>
       <w:rFonts w:asciiTheme="majorHAnsi" w:eastAsiaTheme="majorEastAsia" w:hAnsiTheme="majorHAnsi" w:cstheme="majorBidi"/>
       <w:color w:val="2F5496" w:themeColor="accent1" w:themeShade="BF"/>
-      <w:sz w:val="26"/>
-      <w:szCs w:val="26"/>
     </w:rPr>
   </w:style>
   <w:style w:type="paragraph" w:styleId="Heading3">
@@ -2577,6 +2913,7 @@
   <w:style w:type="character" w:default="1" w:styleId="DefaultParagraphFont">
     <w:name w:val="Default Paragraph Font"/>
     <w:uiPriority w:val="1"/>
+    <w:semiHidden/>
     <w:unhideWhenUsed/>
   </w:style>
   <w:style w:type="table" w:default="1" w:styleId="TableNormal">
@@ -2622,12 +2959,12 @@
     <w:basedOn w:val="DefaultParagraphFont"/>
     <w:link w:val="Heading1"/>
     <w:uiPriority w:val="9"/>
-    <w:rsid w:val="00861949"/>
+    <w:rsid w:val="000961E0"/>
     <w:rPr>
       <w:rFonts w:asciiTheme="majorHAnsi" w:eastAsiaTheme="majorEastAsia" w:hAnsiTheme="majorHAnsi" w:cstheme="majorBidi"/>
       <w:color w:val="2F5496" w:themeColor="accent1" w:themeShade="BF"/>
-      <w:sz w:val="32"/>
-      <w:szCs w:val="32"/>
+      <w:sz w:val="28"/>
+      <w:szCs w:val="28"/>
     </w:rPr>
   </w:style>
   <w:style w:type="paragraph" w:styleId="ListParagraph">
@@ -2667,12 +3004,10 @@
     <w:basedOn w:val="DefaultParagraphFont"/>
     <w:link w:val="Heading2"/>
     <w:uiPriority w:val="9"/>
-    <w:rsid w:val="007B4245"/>
+    <w:rsid w:val="000961E0"/>
     <w:rPr>
       <w:rFonts w:asciiTheme="majorHAnsi" w:eastAsiaTheme="majorEastAsia" w:hAnsiTheme="majorHAnsi" w:cstheme="majorBidi"/>
       <w:color w:val="2F5496" w:themeColor="accent1" w:themeShade="BF"/>
-      <w:sz w:val="26"/>
-      <w:szCs w:val="26"/>
     </w:rPr>
   </w:style>
   <w:style w:type="character" w:customStyle="1" w:styleId="Heading3Char">

</xml_diff>